<commit_message>
Added color coded armies and map of battlefield, plus hover function
</commit_message>
<xml_diff>
--- a/AST_project_Szitkey.docx
+++ b/AST_project_Szitkey.docx
@@ -2651,6 +2651,7 @@
           <w:id w:val="-2027005476"/>
           <w:citation/>
         </w:sdtPr>
+        <w:sdtEndPr/>
         <w:sdtContent>
           <w:r>
             <w:fldChar w:fldCharType="begin"/>
@@ -2689,10 +2690,10 @@
           <w:noProof/>
         </w:rPr>
         <w:drawing>
-          <wp:inline distT="0" distB="0" distL="0" distR="0" wp14:anchorId="3C40C4B2" wp14:editId="5F87659B">
-            <wp:extent cx="5791835" cy="3075305"/>
-            <wp:effectExtent l="0" t="0" r="0" b="0"/>
-            <wp:docPr id="21" name="Picture 21"/>
+          <wp:inline distT="0" distB="0" distL="0" distR="0" wp14:anchorId="2A5184C9" wp14:editId="38A4D353">
+            <wp:extent cx="5791835" cy="3079115"/>
+            <wp:effectExtent l="0" t="0" r="0" b="6985"/>
+            <wp:docPr id="3" name="Picture 3" descr="Graphical user interface&#10;&#10;Description automatically generated"/>
             <wp:cNvGraphicFramePr>
               <a:graphicFrameLocks xmlns:a="http://schemas.openxmlformats.org/drawingml/2006/main" noChangeAspect="1"/>
             </wp:cNvGraphicFramePr>
@@ -2700,7 +2701,7 @@
               <a:graphicData uri="http://schemas.openxmlformats.org/drawingml/2006/picture">
                 <pic:pic xmlns:pic="http://schemas.openxmlformats.org/drawingml/2006/picture">
                   <pic:nvPicPr>
-                    <pic:cNvPr id="1" name=""/>
+                    <pic:cNvPr id="3" name="Picture 3" descr="Graphical user interface&#10;&#10;Description automatically generated"/>
                     <pic:cNvPicPr/>
                   </pic:nvPicPr>
                   <pic:blipFill>
@@ -2712,7 +2713,7 @@
                   <pic:spPr>
                     <a:xfrm>
                       <a:off x="0" y="0"/>
-                      <a:ext cx="5791835" cy="3075305"/>
+                      <a:ext cx="5791835" cy="3079115"/>
                     </a:xfrm>
                     <a:prstGeom prst="rect">
                       <a:avLst/>
@@ -2895,6 +2896,7 @@
           <w:id w:val="57370093"/>
           <w:citation/>
         </w:sdtPr>
+        <w:sdtEndPr/>
         <w:sdtContent>
           <w:r>
             <w:fldChar w:fldCharType="begin"/>
@@ -2948,6 +2950,7 @@
           <w:id w:val="-1811556407"/>
           <w:citation/>
         </w:sdtPr>
+        <w:sdtEndPr/>
         <w:sdtContent>
           <w:r>
             <w:fldChar w:fldCharType="begin"/>
@@ -3441,6 +3444,7 @@
           <w:id w:val="-25186955"/>
           <w:citation/>
         </w:sdtPr>
+        <w:sdtEndPr/>
         <w:sdtContent>
           <w:r>
             <w:rPr>
@@ -3828,6 +3832,7 @@
           <w:id w:val="-578755658"/>
           <w:citation/>
         </w:sdtPr>
+        <w:sdtEndPr/>
         <w:sdtContent>
           <w:r>
             <w:fldChar w:fldCharType="begin"/>
@@ -7056,6 +7061,7 @@
           <w:docPartUnique/>
         </w:docPartObj>
       </w:sdtPr>
+      <w:sdtEndPr/>
       <w:sdtContent>
         <w:p>
           <w:pPr>
@@ -7071,6 +7077,7 @@
             <w:id w:val="111145805"/>
             <w:bibliography/>
           </w:sdtPr>
+          <w:sdtEndPr/>
           <w:sdtContent>
             <w:p>
               <w:pPr>
@@ -7449,6 +7456,7 @@
         <w:docPartUnique/>
       </w:docPartObj>
     </w:sdtPr>
+    <w:sdtEndPr/>
     <w:sdtContent>
       <w:p>
         <w:pPr>

</xml_diff>